<commit_message>
Guida aggiornata con nuovo PopUp
</commit_message>
<xml_diff>
--- a/JAVA/docs/UserGuide/HowAppYou [UserGuide].docx
+++ b/JAVA/docs/UserGuide/HowAppYou [UserGuide].docx
@@ -1,6 +1,6 @@
 
 <file path=word/document.xml><?xml version="1.0" encoding="utf-8"?>
-<w:document xmlns:wpc="http://schemas.microsoft.com/office/word/2010/wordprocessingCanvas" xmlns:cx="http://schemas.microsoft.com/office/drawing/2014/chartex" xmlns:cx1="http://schemas.microsoft.com/office/drawing/2015/9/8/chartex" xmlns:mc="http://schemas.openxmlformats.org/markup-compatibility/2006" xmlns:o="urn:schemas-microsoft-com:office:office" xmlns:r="http://schemas.openxmlformats.org/officeDocument/2006/relationships" xmlns:m="http://schemas.openxmlformats.org/officeDocument/2006/math" xmlns:v="urn:schemas-microsoft-com:vml" xmlns:wp14="http://schemas.microsoft.com/office/word/2010/wordprocessingDrawing" xmlns:wp="http://schemas.openxmlformats.org/drawingml/2006/wordprocessingDrawing" xmlns:w10="urn:schemas-microsoft-com:office:word" xmlns:w="http://schemas.openxmlformats.org/wordprocessingml/2006/main" xmlns:w14="http://schemas.microsoft.com/office/word/2010/wordml" xmlns:w15="http://schemas.microsoft.com/office/word/2012/wordml" xmlns:w16se="http://schemas.microsoft.com/office/word/2015/wordml/symex" xmlns:wpg="http://schemas.microsoft.com/office/word/2010/wordprocessingGroup" xmlns:wpi="http://schemas.microsoft.com/office/word/2010/wordprocessingInk" xmlns:wne="http://schemas.microsoft.com/office/word/2006/wordml" xmlns:wps="http://schemas.microsoft.com/office/word/2010/wordprocessingShape" mc:Ignorable="w14 w15 w16se wp14">
+<w:document xmlns:wpc="http://schemas.microsoft.com/office/word/2010/wordprocessingCanvas" xmlns:cx="http://schemas.microsoft.com/office/drawing/2014/chartex" xmlns:cx1="http://schemas.microsoft.com/office/drawing/2015/9/8/chartex" xmlns:cx2="http://schemas.microsoft.com/office/drawing/2015/10/21/chartex" xmlns:cx3="http://schemas.microsoft.com/office/drawing/2016/5/9/chartex" xmlns:cx4="http://schemas.microsoft.com/office/drawing/2016/5/10/chartex" xmlns:cx5="http://schemas.microsoft.com/office/drawing/2016/5/11/chartex" xmlns:cx6="http://schemas.microsoft.com/office/drawing/2016/5/12/chartex" xmlns:cx7="http://schemas.microsoft.com/office/drawing/2016/5/13/chartex" xmlns:cx8="http://schemas.microsoft.com/office/drawing/2016/5/14/chartex" xmlns:mc="http://schemas.openxmlformats.org/markup-compatibility/2006" xmlns:aink="http://schemas.microsoft.com/office/drawing/2016/ink" xmlns:am3d="http://schemas.microsoft.com/office/drawing/2017/model3d" xmlns:o="urn:schemas-microsoft-com:office:office" xmlns:r="http://schemas.openxmlformats.org/officeDocument/2006/relationships" xmlns:m="http://schemas.openxmlformats.org/officeDocument/2006/math" xmlns:v="urn:schemas-microsoft-com:vml" xmlns:wp14="http://schemas.microsoft.com/office/word/2010/wordprocessingDrawing" xmlns:wp="http://schemas.openxmlformats.org/drawingml/2006/wordprocessingDrawing" xmlns:w10="urn:schemas-microsoft-com:office:word" xmlns:w="http://schemas.openxmlformats.org/wordprocessingml/2006/main" xmlns:w14="http://schemas.microsoft.com/office/word/2010/wordml" xmlns:w15="http://schemas.microsoft.com/office/word/2012/wordml" xmlns:w16cid="http://schemas.microsoft.com/office/word/2016/wordml/cid" xmlns:w16se="http://schemas.microsoft.com/office/word/2015/wordml/symex" xmlns:wpg="http://schemas.microsoft.com/office/word/2010/wordprocessingGroup" xmlns:wpi="http://schemas.microsoft.com/office/word/2010/wordprocessingInk" xmlns:wne="http://schemas.microsoft.com/office/word/2006/wordml" xmlns:wps="http://schemas.microsoft.com/office/word/2010/wordprocessingShape" mc:Ignorable="w14 w15 w16se w16cid wp14">
   <w:body>
     <w:p>
       <w:pPr>
@@ -15,7 +15,6 @@
           <w:lang w:val="en-GB"/>
         </w:rPr>
       </w:pPr>
-      <w:proofErr w:type="spellStart"/>
       <w:r>
         <w:rPr>
           <w:rFonts w:ascii="Bauhaus 93" w:hAnsi="Bauhaus 93"/>
@@ -28,7 +27,6 @@
         </w:rPr>
         <w:t>HowAppYou</w:t>
       </w:r>
-      <w:proofErr w:type="spellEnd"/>
     </w:p>
     <w:p>
       <w:pPr>
@@ -40,6 +38,8 @@
           <w:lang w:val="en-GB"/>
         </w:rPr>
       </w:pPr>
+      <w:bookmarkStart w:id="0" w:name="_GoBack"/>
+      <w:bookmarkEnd w:id="0"/>
     </w:p>
     <w:p>
       <w:pPr>
@@ -59,56 +59,24 @@
           <w:szCs w:val="48"/>
           <w:lang w:val="en-GB"/>
         </w:rPr>
-        <w:t xml:space="preserve">What is </w:t>
-      </w:r>
-      <w:proofErr w:type="spellStart"/>
-      <w:r>
-        <w:rPr>
-          <w:b/>
-          <w:bCs/>
-          <w:sz w:val="48"/>
-          <w:szCs w:val="48"/>
-          <w:lang w:val="en-GB"/>
-        </w:rPr>
-        <w:t>HowAppYou</w:t>
-      </w:r>
-      <w:proofErr w:type="spellEnd"/>
-      <w:r>
-        <w:rPr>
-          <w:b/>
-          <w:bCs/>
-          <w:sz w:val="48"/>
-          <w:szCs w:val="48"/>
-          <w:lang w:val="en-GB"/>
-        </w:rPr>
-        <w:t>?</w:t>
-      </w:r>
-    </w:p>
-    <w:p>
-      <w:pPr>
-        <w:rPr>
-          <w:sz w:val="24"/>
-          <w:szCs w:val="24"/>
-          <w:lang w:val="en-GB"/>
-        </w:rPr>
-      </w:pPr>
-      <w:proofErr w:type="spellStart"/>
-      <w:r>
-        <w:rPr>
-          <w:sz w:val="24"/>
-          <w:szCs w:val="24"/>
-          <w:lang w:val="en-GB"/>
-        </w:rPr>
-        <w:t>HowAppYou</w:t>
-      </w:r>
-      <w:proofErr w:type="spellEnd"/>
-      <w:r>
-        <w:rPr>
-          <w:sz w:val="24"/>
-          <w:szCs w:val="24"/>
-          <w:lang w:val="en-GB"/>
-        </w:rPr>
-        <w:t xml:space="preserve"> is an app developed to gather daily feedback on </w:t>
+        <w:t>What is HowAppYou?</w:t>
+      </w:r>
+    </w:p>
+    <w:p>
+      <w:pPr>
+        <w:rPr>
+          <w:sz w:val="24"/>
+          <w:szCs w:val="24"/>
+          <w:lang w:val="en-GB"/>
+        </w:rPr>
+      </w:pPr>
+      <w:r>
+        <w:rPr>
+          <w:sz w:val="24"/>
+          <w:szCs w:val="24"/>
+          <w:lang w:val="en-GB"/>
+        </w:rPr>
+        <w:t xml:space="preserve">HowAppYou is an app developed to gather daily feedback on </w:t>
       </w:r>
       <w:r>
         <w:rPr>
@@ -294,25 +262,7 @@
           <w:szCs w:val="24"/>
           <w:lang w:val="en-GB"/>
         </w:rPr>
-        <w:t xml:space="preserve">The </w:t>
-      </w:r>
-      <w:proofErr w:type="spellStart"/>
-      <w:r>
-        <w:rPr>
-          <w:sz w:val="24"/>
-          <w:szCs w:val="24"/>
-          <w:lang w:val="en-GB"/>
-        </w:rPr>
-        <w:t>HowAppYou</w:t>
-      </w:r>
-      <w:proofErr w:type="spellEnd"/>
-      <w:r>
-        <w:rPr>
-          <w:sz w:val="24"/>
-          <w:szCs w:val="24"/>
-          <w:lang w:val="en-GB"/>
-        </w:rPr>
-        <w:t xml:space="preserve"> software </w:t>
+        <w:t xml:space="preserve">The HowAppYou software </w:t>
       </w:r>
       <w:r>
         <w:rPr>
@@ -328,25 +278,7 @@
           <w:szCs w:val="24"/>
           <w:lang w:val="en-GB"/>
         </w:rPr>
-        <w:t xml:space="preserve"> two main windows: the notification and the questionnaire window (</w:t>
-      </w:r>
-      <w:proofErr w:type="spellStart"/>
-      <w:r>
-        <w:rPr>
-          <w:sz w:val="24"/>
-          <w:szCs w:val="24"/>
-          <w:lang w:val="en-GB"/>
-        </w:rPr>
-        <w:t>HowAppYou</w:t>
-      </w:r>
-      <w:proofErr w:type="spellEnd"/>
-      <w:r>
-        <w:rPr>
-          <w:sz w:val="24"/>
-          <w:szCs w:val="24"/>
-          <w:lang w:val="en-GB"/>
-        </w:rPr>
-        <w:t xml:space="preserve"> Window).</w:t>
+        <w:t xml:space="preserve"> two main windows: the notification and the questionnaire window (HowAppYou Window).</w:t>
       </w:r>
     </w:p>
     <w:p>
@@ -601,25 +533,7 @@
           <w:szCs w:val="24"/>
           <w:lang w:val="en-GB"/>
         </w:rPr>
-        <w:t xml:space="preserve"> To start the questionnaire window (</w:t>
-      </w:r>
-      <w:proofErr w:type="spellStart"/>
-      <w:r>
-        <w:rPr>
-          <w:sz w:val="24"/>
-          <w:szCs w:val="24"/>
-          <w:lang w:val="en-GB"/>
-        </w:rPr>
-        <w:t>HowAppYou</w:t>
-      </w:r>
-      <w:proofErr w:type="spellEnd"/>
-      <w:r>
-        <w:rPr>
-          <w:sz w:val="24"/>
-          <w:szCs w:val="24"/>
-          <w:lang w:val="en-GB"/>
-        </w:rPr>
-        <w:t xml:space="preserve"> Window)</w:t>
+        <w:t xml:space="preserve"> To start the questionnaire window (HowAppYou Window)</w:t>
       </w:r>
       <w:r>
         <w:rPr>
@@ -734,25 +648,7 @@
           <w:szCs w:val="24"/>
           <w:lang w:val="en-GB"/>
         </w:rPr>
-        <w:t>the questionnaire window (</w:t>
-      </w:r>
-      <w:proofErr w:type="spellStart"/>
-      <w:r>
-        <w:rPr>
-          <w:sz w:val="24"/>
-          <w:szCs w:val="24"/>
-          <w:lang w:val="en-GB"/>
-        </w:rPr>
-        <w:t>HowAppYou</w:t>
-      </w:r>
-      <w:proofErr w:type="spellEnd"/>
-      <w:r>
-        <w:rPr>
-          <w:sz w:val="24"/>
-          <w:szCs w:val="24"/>
-          <w:lang w:val="en-GB"/>
-        </w:rPr>
-        <w:t xml:space="preserve"> Window)</w:t>
+        <w:t>the questionnaire window (HowAppYou Window)</w:t>
       </w:r>
       <w:r>
         <w:rPr>
@@ -911,8 +807,6 @@
         </w:rPr>
         <w:t>expressed</w:t>
       </w:r>
-      <w:bookmarkStart w:id="0" w:name="_GoBack"/>
-      <w:bookmarkEnd w:id="0"/>
       <w:r>
         <w:rPr>
           <w:sz w:val="24"/>
@@ -978,9 +872,8 @@
           <w:lang w:val="en-GB"/>
         </w:rPr>
         <w:lastRenderedPageBreak/>
-        <w:t>- (</w:t>
-      </w:r>
-      <w:proofErr w:type="spellStart"/>
+        <w:t xml:space="preserve">- (HowAppYou Window) </w:t>
+      </w:r>
       <w:r>
         <w:rPr>
           <w:b/>
@@ -989,10 +882,11 @@
           <w:szCs w:val="32"/>
           <w:lang w:val="en-GB"/>
         </w:rPr>
-        <w:t>HowAppYou</w:t>
-      </w:r>
-      <w:proofErr w:type="spellEnd"/>
-      <w:r>
+        <w:t>–</w:t>
+      </w:r>
+    </w:p>
+    <w:p>
+      <w:pPr>
         <w:rPr>
           <w:b/>
           <w:bCs/>
@@ -1000,27 +894,21 @@
           <w:szCs w:val="32"/>
           <w:lang w:val="en-GB"/>
         </w:rPr>
-        <w:t xml:space="preserve"> Window) -</w:t>
-      </w:r>
-    </w:p>
-    <w:p>
-      <w:pPr>
-        <w:rPr>
-          <w:lang w:val="en-GB"/>
-        </w:rPr>
-      </w:pPr>
-    </w:p>
-    <w:p>
+      </w:pPr>
+    </w:p>
+    <w:p>
+      <w:pPr>
+        <w:jc w:val="center"/>
+      </w:pPr>
       <w:r>
         <w:rPr>
           <w:noProof/>
-          <w:lang w:eastAsia="it-IT"/>
         </w:rPr>
         <w:drawing>
-          <wp:inline distT="0" distB="0" distL="0" distR="0" wp14:anchorId="5BB86BDE" wp14:editId="1574F314">
-            <wp:extent cx="6643370" cy="5271770"/>
-            <wp:effectExtent l="0" t="0" r="5080" b="5080"/>
-            <wp:docPr id="5" name="Immagine 5"/>
+          <wp:inline distT="0" distB="0" distL="0" distR="0" wp14:anchorId="239C38C9" wp14:editId="5327E569">
+            <wp:extent cx="6261616" cy="5730240"/>
+            <wp:effectExtent l="0" t="0" r="6350" b="3810"/>
+            <wp:docPr id="2" name="Immagine 2"/>
             <wp:cNvGraphicFramePr>
               <a:graphicFrameLocks xmlns:a="http://schemas.openxmlformats.org/drawingml/2006/main" noChangeAspect="1"/>
             </wp:cNvGraphicFramePr>
@@ -1049,7 +937,7 @@
                   <pic:spPr bwMode="auto">
                     <a:xfrm>
                       <a:off x="0" y="0"/>
-                      <a:ext cx="6643370" cy="5271770"/>
+                      <a:ext cx="6267937" cy="5736024"/>
                     </a:xfrm>
                     <a:prstGeom prst="rect">
                       <a:avLst/>
@@ -1071,14 +959,6 @@
         <w:rPr>
           <w:b/>
           <w:bCs/>
-        </w:rPr>
-      </w:pPr>
-    </w:p>
-    <w:p>
-      <w:pPr>
-        <w:rPr>
-          <w:b/>
-          <w:bCs/>
           <w:sz w:val="24"/>
           <w:szCs w:val="24"/>
           <w:lang w:val="en-GB"/>
@@ -1233,7 +1113,7 @@
           <w:szCs w:val="24"/>
           <w:lang w:val="en-GB"/>
         </w:rPr>
-        <w:t xml:space="preserve"> To select your own state of excitement</w:t>
+        <w:t xml:space="preserve"> To select your state of excitement</w:t>
       </w:r>
       <w:r>
         <w:rPr>
@@ -1257,15 +1137,41 @@
           <w:szCs w:val="24"/>
           <w:lang w:val="en-GB"/>
         </w:rPr>
-        <w:t xml:space="preserve">you have to click </w:t>
-      </w:r>
-      <w:r>
-        <w:rPr>
-          <w:sz w:val="24"/>
-          <w:szCs w:val="24"/>
-          <w:lang w:val="en-GB"/>
-        </w:rPr>
-        <w:t>one of the circles below the second sequence of men</w:t>
+        <w:t xml:space="preserve">you </w:t>
+      </w:r>
+      <w:proofErr w:type="gramStart"/>
+      <w:r>
+        <w:rPr>
+          <w:sz w:val="24"/>
+          <w:szCs w:val="24"/>
+          <w:lang w:val="en-GB"/>
+        </w:rPr>
+        <w:t>have to</w:t>
+      </w:r>
+      <w:proofErr w:type="gramEnd"/>
+      <w:r>
+        <w:rPr>
+          <w:sz w:val="24"/>
+          <w:szCs w:val="24"/>
+          <w:lang w:val="en-GB"/>
+        </w:rPr>
+        <w:t xml:space="preserve"> click </w:t>
+      </w:r>
+      <w:r>
+        <w:rPr>
+          <w:sz w:val="24"/>
+          <w:szCs w:val="24"/>
+          <w:lang w:val="en-GB"/>
+        </w:rPr>
+        <w:t>on one of</w:t>
+      </w:r>
+      <w:r>
+        <w:rPr>
+          <w:sz w:val="24"/>
+          <w:szCs w:val="24"/>
+          <w:lang w:val="en-GB"/>
+        </w:rPr>
+        <w:t xml:space="preserve"> the circles below the second sequence of men</w:t>
       </w:r>
       <w:r>
         <w:rPr>
@@ -1300,7 +1206,207 @@
           <w:szCs w:val="24"/>
           <w:lang w:val="en-GB"/>
         </w:rPr>
-        <w:t xml:space="preserve"> To complete t</w:t>
+        <w:t xml:space="preserve"> </w:t>
+      </w:r>
+      <w:r>
+        <w:rPr>
+          <w:sz w:val="24"/>
+          <w:szCs w:val="24"/>
+          <w:lang w:val="en-GB"/>
+        </w:rPr>
+        <w:t>To select your state of</w:t>
+      </w:r>
+      <w:r>
+        <w:rPr>
+          <w:sz w:val="24"/>
+          <w:szCs w:val="24"/>
+          <w:lang w:val="en-GB"/>
+        </w:rPr>
+        <w:t xml:space="preserve"> dominance</w:t>
+      </w:r>
+      <w:r>
+        <w:rPr>
+          <w:sz w:val="24"/>
+          <w:szCs w:val="24"/>
+          <w:lang w:val="en-GB"/>
+        </w:rPr>
+        <w:t>,</w:t>
+      </w:r>
+      <w:r>
+        <w:rPr>
+          <w:sz w:val="24"/>
+          <w:szCs w:val="24"/>
+          <w:lang w:val="en-GB"/>
+        </w:rPr>
+        <w:t xml:space="preserve"> </w:t>
+      </w:r>
+      <w:r>
+        <w:rPr>
+          <w:sz w:val="24"/>
+          <w:szCs w:val="24"/>
+          <w:lang w:val="en-GB"/>
+        </w:rPr>
+        <w:t xml:space="preserve">you </w:t>
+      </w:r>
+      <w:proofErr w:type="gramStart"/>
+      <w:r>
+        <w:rPr>
+          <w:sz w:val="24"/>
+          <w:szCs w:val="24"/>
+          <w:lang w:val="en-GB"/>
+        </w:rPr>
+        <w:t>have to</w:t>
+      </w:r>
+      <w:proofErr w:type="gramEnd"/>
+      <w:r>
+        <w:rPr>
+          <w:sz w:val="24"/>
+          <w:szCs w:val="24"/>
+          <w:lang w:val="en-GB"/>
+        </w:rPr>
+        <w:t xml:space="preserve"> click </w:t>
+      </w:r>
+      <w:r>
+        <w:rPr>
+          <w:sz w:val="24"/>
+          <w:szCs w:val="24"/>
+          <w:lang w:val="en-GB"/>
+        </w:rPr>
+        <w:t>o</w:t>
+      </w:r>
+      <w:r>
+        <w:rPr>
+          <w:sz w:val="24"/>
+          <w:szCs w:val="24"/>
+          <w:lang w:val="en-GB"/>
+        </w:rPr>
+        <w:t>n one</w:t>
+      </w:r>
+      <w:r>
+        <w:rPr>
+          <w:sz w:val="24"/>
+          <w:szCs w:val="24"/>
+          <w:lang w:val="en-GB"/>
+        </w:rPr>
+        <w:t xml:space="preserve"> of the circles below the </w:t>
+      </w:r>
+      <w:r>
+        <w:rPr>
+          <w:sz w:val="24"/>
+          <w:szCs w:val="24"/>
+          <w:lang w:val="en-GB"/>
+        </w:rPr>
+        <w:t>third</w:t>
+      </w:r>
+      <w:r>
+        <w:rPr>
+          <w:sz w:val="24"/>
+          <w:szCs w:val="24"/>
+          <w:lang w:val="en-GB"/>
+        </w:rPr>
+        <w:t xml:space="preserve"> sequence of men</w:t>
+      </w:r>
+      <w:r>
+        <w:rPr>
+          <w:sz w:val="24"/>
+          <w:szCs w:val="24"/>
+          <w:lang w:val="en-GB"/>
+        </w:rPr>
+        <w:t>.</w:t>
+      </w:r>
+    </w:p>
+    <w:p>
+      <w:pPr>
+        <w:rPr>
+          <w:sz w:val="24"/>
+          <w:szCs w:val="24"/>
+          <w:lang w:val="en-GB"/>
+        </w:rPr>
+      </w:pPr>
+      <w:r>
+        <w:rPr>
+          <w:b/>
+          <w:bCs/>
+          <w:sz w:val="24"/>
+          <w:szCs w:val="24"/>
+          <w:lang w:val="en-GB"/>
+        </w:rPr>
+        <w:t>5.</w:t>
+      </w:r>
+      <w:r>
+        <w:rPr>
+          <w:sz w:val="24"/>
+          <w:szCs w:val="24"/>
+          <w:lang w:val="en-GB"/>
+        </w:rPr>
+        <w:t xml:space="preserve"> </w:t>
+      </w:r>
+      <w:r>
+        <w:rPr>
+          <w:sz w:val="24"/>
+          <w:szCs w:val="24"/>
+          <w:lang w:val="en-GB"/>
+        </w:rPr>
+        <w:t xml:space="preserve">To select your </w:t>
+      </w:r>
+      <w:r>
+        <w:rPr>
+          <w:sz w:val="24"/>
+          <w:szCs w:val="24"/>
+          <w:lang w:val="en-GB"/>
+        </w:rPr>
+        <w:t xml:space="preserve">current level of productivity from the </w:t>
+      </w:r>
+      <w:r>
+        <w:rPr>
+          <w:sz w:val="24"/>
+          <w:szCs w:val="24"/>
+          <w:lang w:val="en-GB"/>
+        </w:rPr>
+        <w:t>drop-down menu</w:t>
+      </w:r>
+      <w:r>
+        <w:rPr>
+          <w:sz w:val="24"/>
+          <w:szCs w:val="24"/>
+          <w:lang w:val="en-GB"/>
+        </w:rPr>
+        <w:t>.</w:t>
+      </w:r>
+    </w:p>
+    <w:p>
+      <w:pPr>
+        <w:rPr>
+          <w:sz w:val="24"/>
+          <w:szCs w:val="24"/>
+          <w:lang w:val="en-GB"/>
+        </w:rPr>
+      </w:pPr>
+      <w:r>
+        <w:rPr>
+          <w:b/>
+          <w:bCs/>
+          <w:sz w:val="24"/>
+          <w:szCs w:val="24"/>
+          <w:lang w:val="en-GB"/>
+        </w:rPr>
+        <w:t>6.</w:t>
+      </w:r>
+      <w:r>
+        <w:rPr>
+          <w:sz w:val="24"/>
+          <w:szCs w:val="24"/>
+          <w:lang w:val="en-GB"/>
+        </w:rPr>
+        <w:t xml:space="preserve"> </w:t>
+      </w:r>
+      <w:r>
+        <w:rPr>
+          <w:sz w:val="24"/>
+          <w:szCs w:val="24"/>
+          <w:lang w:val="en-GB"/>
+        </w:rPr>
+        <w:t>To complete t</w:t>
       </w:r>
       <w:r>
         <w:rPr>
@@ -1371,7 +1477,7 @@
           <w:u w:val="single"/>
           <w:lang w:val="en-GB"/>
         </w:rPr>
-        <w:t>4. e</w:t>
+        <w:t>6</w:t>
       </w:r>
       <w:r>
         <w:rPr>
@@ -1380,6 +1486,15 @@
           <w:u w:val="single"/>
           <w:lang w:val="en-GB"/>
         </w:rPr>
+        <w:t>. e</w:t>
+      </w:r>
+      <w:r>
+        <w:rPr>
+          <w:sz w:val="24"/>
+          <w:szCs w:val="24"/>
+          <w:u w:val="single"/>
+          <w:lang w:val="en-GB"/>
+        </w:rPr>
         <w:t>xcluded</w:t>
       </w:r>
       <w:r>
@@ -1416,9 +1531,7 @@
         </w:rPr>
         <w:t>It is not possible to close the form in any other way.</w:t>
       </w:r>
-    </w:p>
-    <w:p>
-      <w:pPr>
+      <w:r>
         <w:rPr>
           <w:b/>
           <w:bCs/>
@@ -1426,15 +1539,6 @@
           <w:szCs w:val="28"/>
           <w:lang w:val="en-GB"/>
         </w:rPr>
-      </w:pPr>
-      <w:r>
-        <w:rPr>
-          <w:b/>
-          <w:bCs/>
-          <w:sz w:val="28"/>
-          <w:szCs w:val="28"/>
-          <w:lang w:val="en-GB"/>
-        </w:rPr>
         <w:br w:type="page"/>
       </w:r>
     </w:p>
@@ -1457,29 +1561,7 @@
           <w:lang w:val="en-GB"/>
         </w:rPr>
         <w:lastRenderedPageBreak/>
-        <w:t>- (</w:t>
-      </w:r>
-      <w:proofErr w:type="spellStart"/>
-      <w:r>
-        <w:rPr>
-          <w:b/>
-          <w:bCs/>
-          <w:sz w:val="32"/>
-          <w:szCs w:val="32"/>
-          <w:lang w:val="en-GB"/>
-        </w:rPr>
-        <w:t>HowAppYou</w:t>
-      </w:r>
-      <w:proofErr w:type="spellEnd"/>
-      <w:r>
-        <w:rPr>
-          <w:b/>
-          <w:bCs/>
-          <w:sz w:val="32"/>
-          <w:szCs w:val="32"/>
-          <w:lang w:val="en-GB"/>
-        </w:rPr>
-        <w:t xml:space="preserve"> Tray) </w:t>
+        <w:t xml:space="preserve">- (HowAppYou Tray) </w:t>
       </w:r>
       <w:r>
         <w:rPr>
@@ -1800,29 +1882,7 @@
           <w:szCs w:val="24"/>
           <w:lang w:val="en-GB"/>
         </w:rPr>
-        <w:t xml:space="preserve">- Show </w:t>
-      </w:r>
-      <w:proofErr w:type="spellStart"/>
-      <w:r>
-        <w:rPr>
-          <w:b/>
-          <w:bCs/>
-          <w:sz w:val="24"/>
-          <w:szCs w:val="24"/>
-          <w:lang w:val="en-GB"/>
-        </w:rPr>
-        <w:t>HowAppYou</w:t>
-      </w:r>
-      <w:proofErr w:type="spellEnd"/>
-      <w:r>
-        <w:rPr>
-          <w:b/>
-          <w:bCs/>
-          <w:sz w:val="24"/>
-          <w:szCs w:val="24"/>
-          <w:lang w:val="en-GB"/>
-        </w:rPr>
-        <w:t>:</w:t>
+        <w:t>- Show HowAppYou:</w:t>
       </w:r>
     </w:p>
     <w:p>
@@ -2139,19 +2199,8 @@
           <w:sz w:val="32"/>
           <w:szCs w:val="32"/>
         </w:rPr>
-        <w:t xml:space="preserve"> </w:t>
-      </w:r>
-      <w:proofErr w:type="spellStart"/>
-      <w:r>
-        <w:rPr>
-          <w:b/>
-          <w:bCs/>
-          <w:sz w:val="32"/>
-          <w:szCs w:val="32"/>
-        </w:rPr>
-        <w:t>window</w:t>
-      </w:r>
-      <w:proofErr w:type="spellEnd"/>
+        <w:t xml:space="preserve"> window</w:t>
+      </w:r>
       <w:r>
         <w:rPr>
           <w:b/>
@@ -2528,7 +2577,7 @@
 </file>
 
 <file path=word/styles.xml><?xml version="1.0" encoding="utf-8"?>
-<w:styles xmlns:mc="http://schemas.openxmlformats.org/markup-compatibility/2006" xmlns:r="http://schemas.openxmlformats.org/officeDocument/2006/relationships" xmlns:w="http://schemas.openxmlformats.org/wordprocessingml/2006/main" xmlns:w14="http://schemas.microsoft.com/office/word/2010/wordml" xmlns:w15="http://schemas.microsoft.com/office/word/2012/wordml" xmlns:w16se="http://schemas.microsoft.com/office/word/2015/wordml/symex" mc:Ignorable="w14 w15 w16se">
+<w:styles xmlns:mc="http://schemas.openxmlformats.org/markup-compatibility/2006" xmlns:r="http://schemas.openxmlformats.org/officeDocument/2006/relationships" xmlns:w="http://schemas.openxmlformats.org/wordprocessingml/2006/main" xmlns:w14="http://schemas.microsoft.com/office/word/2010/wordml" xmlns:w15="http://schemas.microsoft.com/office/word/2012/wordml" xmlns:w16cid="http://schemas.microsoft.com/office/word/2016/wordml/cid" xmlns:w16se="http://schemas.microsoft.com/office/word/2015/wordml/symex" mc:Ignorable="w14 w15 w16se w16cid">
   <w:docDefaults>
     <w:rPrDefault>
       <w:rPr>
@@ -2544,7 +2593,7 @@
       </w:pPr>
     </w:pPrDefault>
   </w:docDefaults>
-  <w:latentStyles w:defLockedState="0" w:defUIPriority="99" w:defSemiHidden="0" w:defUnhideWhenUsed="0" w:defQFormat="0" w:count="371">
+  <w:latentStyles w:defLockedState="0" w:defUIPriority="99" w:defSemiHidden="0" w:defUnhideWhenUsed="0" w:defQFormat="0" w:count="376">
     <w:lsdException w:name="Normal" w:uiPriority="0" w:qFormat="1"/>
     <w:lsdException w:name="heading 1" w:uiPriority="9" w:qFormat="1"/>
     <w:lsdException w:name="heading 2" w:semiHidden="1" w:uiPriority="9" w:unhideWhenUsed="1" w:qFormat="1"/>
@@ -2650,7 +2699,6 @@
     <w:lsdException w:name="HTML Sample" w:semiHidden="1" w:unhideWhenUsed="1"/>
     <w:lsdException w:name="HTML Typewriter" w:semiHidden="1" w:unhideWhenUsed="1"/>
     <w:lsdException w:name="HTML Variable" w:semiHidden="1" w:unhideWhenUsed="1"/>
-    <w:lsdException w:name="Normal Table" w:semiHidden="1" w:unhideWhenUsed="1"/>
     <w:lsdException w:name="annotation subject" w:semiHidden="1" w:unhideWhenUsed="1"/>
     <w:lsdException w:name="No List" w:semiHidden="1" w:unhideWhenUsed="1"/>
     <w:lsdException w:name="Outline List 1" w:semiHidden="1" w:unhideWhenUsed="1"/>
@@ -2693,11 +2741,8 @@
     <w:lsdException w:name="Table Contemporary" w:semiHidden="1" w:unhideWhenUsed="1"/>
     <w:lsdException w:name="Table Elegant" w:semiHidden="1" w:unhideWhenUsed="1"/>
     <w:lsdException w:name="Table Professional" w:semiHidden="1" w:unhideWhenUsed="1"/>
-    <w:lsdException w:name="Table Subtle 1" w:semiHidden="1" w:unhideWhenUsed="1"/>
     <w:lsdException w:name="Table Subtle 2" w:semiHidden="1" w:unhideWhenUsed="1"/>
     <w:lsdException w:name="Table Web 1" w:semiHidden="1" w:unhideWhenUsed="1"/>
-    <w:lsdException w:name="Table Web 2" w:semiHidden="1" w:unhideWhenUsed="1"/>
-    <w:lsdException w:name="Table Web 3" w:semiHidden="1" w:unhideWhenUsed="1"/>
     <w:lsdException w:name="Balloon Text" w:semiHidden="1" w:unhideWhenUsed="1"/>
     <w:lsdException w:name="Table Grid" w:uiPriority="39"/>
     <w:lsdException w:name="Table Theme" w:semiHidden="1" w:unhideWhenUsed="1"/>
@@ -2916,6 +2961,11 @@
     <w:lsdException w:name="List Table 5 Dark Accent 6" w:uiPriority="50"/>
     <w:lsdException w:name="List Table 6 Colorful Accent 6" w:uiPriority="51"/>
     <w:lsdException w:name="List Table 7 Colorful Accent 6" w:uiPriority="52"/>
+    <w:lsdException w:name="Mention" w:semiHidden="1" w:unhideWhenUsed="1"/>
+    <w:lsdException w:name="Smart Hyperlink" w:semiHidden="1" w:unhideWhenUsed="1"/>
+    <w:lsdException w:name="Hashtag" w:semiHidden="1" w:unhideWhenUsed="1"/>
+    <w:lsdException w:name="Unresolved Mention" w:semiHidden="1" w:unhideWhenUsed="1"/>
+    <w:lsdException w:name="Smart Link" w:semiHidden="1" w:unhideWhenUsed="1"/>
   </w:latentStyles>
   <w:style w:type="paragraph" w:default="1" w:styleId="Normale">
     <w:name w:val="Normal"/>
@@ -2959,8 +3009,8 @@
       <w:u w:val="single"/>
     </w:rPr>
   </w:style>
-  <w:style w:type="character" w:customStyle="1" w:styleId="UnresolvedMention">
-    <w:name w:val="Unresolved Mention"/>
+  <w:style w:type="character" w:customStyle="1" w:styleId="Menzionenonrisolta1">
+    <w:name w:val="Menzione non risolta1"/>
     <w:basedOn w:val="Carpredefinitoparagrafo"/>
     <w:uiPriority w:val="99"/>
     <w:semiHidden/>
@@ -3286,7 +3336,7 @@
 </file>
 
 <file path=customXml/itemProps1.xml><?xml version="1.0" encoding="utf-8"?>
-<ds:datastoreItem xmlns:ds="http://schemas.openxmlformats.org/officeDocument/2006/customXml" ds:itemID="{34070A71-24AA-4ACB-830B-61B59AEAE84E}">
+<ds:datastoreItem xmlns:ds="http://schemas.openxmlformats.org/officeDocument/2006/customXml" ds:itemID="{26C7CD3D-D18F-4921-A344-201ACB5EEFA3}">
   <ds:schemaRefs>
     <ds:schemaRef ds:uri="http://schemas.openxmlformats.org/officeDocument/2006/bibliography"/>
   </ds:schemaRefs>

</xml_diff>

<commit_message>
new Guide and Bubble screen
</commit_message>
<xml_diff>
--- a/JAVA/docs/UserGuide/HowAppYou [UserGuide].docx
+++ b/JAVA/docs/UserGuide/HowAppYou [UserGuide].docx
@@ -38,8 +38,6 @@
           <w:lang w:val="en-GB"/>
         </w:rPr>
       </w:pPr>
-      <w:bookmarkStart w:id="0" w:name="_GoBack"/>
-      <w:bookmarkEnd w:id="0"/>
     </w:p>
     <w:p>
       <w:pPr>
@@ -1137,25 +1135,7 @@
           <w:szCs w:val="24"/>
           <w:lang w:val="en-GB"/>
         </w:rPr>
-        <w:t xml:space="preserve">you </w:t>
-      </w:r>
-      <w:proofErr w:type="gramStart"/>
-      <w:r>
-        <w:rPr>
-          <w:sz w:val="24"/>
-          <w:szCs w:val="24"/>
-          <w:lang w:val="en-GB"/>
-        </w:rPr>
-        <w:t>have to</w:t>
-      </w:r>
-      <w:proofErr w:type="gramEnd"/>
-      <w:r>
-        <w:rPr>
-          <w:sz w:val="24"/>
-          <w:szCs w:val="24"/>
-          <w:lang w:val="en-GB"/>
-        </w:rPr>
-        <w:t xml:space="preserve"> click </w:t>
+        <w:t xml:space="preserve">you have to click </w:t>
       </w:r>
       <w:r>
         <w:rPr>
@@ -1222,15 +1202,7 @@
           <w:szCs w:val="24"/>
           <w:lang w:val="en-GB"/>
         </w:rPr>
-        <w:t xml:space="preserve"> dominance</w:t>
-      </w:r>
-      <w:r>
-        <w:rPr>
-          <w:sz w:val="24"/>
-          <w:szCs w:val="24"/>
-          <w:lang w:val="en-GB"/>
-        </w:rPr>
-        <w:t>,</w:t>
+        <w:t xml:space="preserve"> dominance,</w:t>
       </w:r>
       <w:r>
         <w:rPr>
@@ -1246,25 +1218,7 @@
           <w:szCs w:val="24"/>
           <w:lang w:val="en-GB"/>
         </w:rPr>
-        <w:t xml:space="preserve">you </w:t>
-      </w:r>
-      <w:proofErr w:type="gramStart"/>
-      <w:r>
-        <w:rPr>
-          <w:sz w:val="24"/>
-          <w:szCs w:val="24"/>
-          <w:lang w:val="en-GB"/>
-        </w:rPr>
-        <w:t>have to</w:t>
-      </w:r>
-      <w:proofErr w:type="gramEnd"/>
-      <w:r>
-        <w:rPr>
-          <w:sz w:val="24"/>
-          <w:szCs w:val="24"/>
-          <w:lang w:val="en-GB"/>
-        </w:rPr>
-        <w:t xml:space="preserve"> click </w:t>
+        <w:t xml:space="preserve">you have to click </w:t>
       </w:r>
       <w:r>
         <w:rPr>
@@ -2172,7 +2126,6 @@
         <w:lastRenderedPageBreak/>
         <w:t>- (</w:t>
       </w:r>
-      <w:proofErr w:type="spellStart"/>
       <w:r>
         <w:rPr>
           <w:b/>
@@ -2180,9 +2133,10 @@
           <w:sz w:val="32"/>
           <w:szCs w:val="32"/>
         </w:rPr>
-        <w:t>Bubble</w:t>
-      </w:r>
-      <w:proofErr w:type="spellEnd"/>
+        <w:t>Bubble Chart</w:t>
+      </w:r>
+      <w:bookmarkStart w:id="0" w:name="_GoBack"/>
+      <w:bookmarkEnd w:id="0"/>
       <w:r>
         <w:rPr>
           <w:b/>
@@ -2190,24 +2144,6 @@
           <w:sz w:val="32"/>
           <w:szCs w:val="32"/>
         </w:rPr>
-        <w:t xml:space="preserve"> Chart</w:t>
-      </w:r>
-      <w:r>
-        <w:rPr>
-          <w:b/>
-          <w:bCs/>
-          <w:sz w:val="32"/>
-          <w:szCs w:val="32"/>
-        </w:rPr>
-        <w:t xml:space="preserve"> window</w:t>
-      </w:r>
-      <w:r>
-        <w:rPr>
-          <w:b/>
-          <w:bCs/>
-          <w:sz w:val="32"/>
-          <w:szCs w:val="32"/>
-        </w:rPr>
         <w:t>) –</w:t>
       </w:r>
     </w:p>
@@ -2235,10 +2171,10 @@
           <w:lang w:eastAsia="it-IT"/>
         </w:rPr>
         <w:drawing>
-          <wp:inline distT="0" distB="0" distL="0" distR="0" wp14:anchorId="3EFB1857" wp14:editId="372C6B77">
-            <wp:extent cx="4676140" cy="3948430"/>
-            <wp:effectExtent l="0" t="0" r="0" b="0"/>
-            <wp:docPr id="9" name="Immagine 9"/>
+          <wp:inline distT="0" distB="0" distL="0" distR="0" wp14:anchorId="0A00F64F" wp14:editId="1C82F150">
+            <wp:extent cx="4678680" cy="3947160"/>
+            <wp:effectExtent l="0" t="0" r="7620" b="0"/>
+            <wp:docPr id="1" name="Immagine 1"/>
             <wp:cNvGraphicFramePr>
               <a:graphicFrameLocks xmlns:a="http://schemas.openxmlformats.org/drawingml/2006/main" noChangeAspect="1"/>
             </wp:cNvGraphicFramePr>
@@ -2246,7 +2182,7 @@
               <a:graphicData uri="http://schemas.openxmlformats.org/drawingml/2006/picture">
                 <pic:pic xmlns:pic="http://schemas.openxmlformats.org/drawingml/2006/picture">
                   <pic:nvPicPr>
-                    <pic:cNvPr id="0" name="Picture 6"/>
+                    <pic:cNvPr id="0" name="Picture 1"/>
                     <pic:cNvPicPr>
                       <a:picLocks noChangeAspect="1" noChangeArrowheads="1"/>
                     </pic:cNvPicPr>
@@ -2267,7 +2203,7 @@
                   <pic:spPr bwMode="auto">
                     <a:xfrm>
                       <a:off x="0" y="0"/>
-                      <a:ext cx="4676140" cy="3948430"/>
+                      <a:ext cx="4678680" cy="3947160"/>
                     </a:xfrm>
                     <a:prstGeom prst="rect">
                       <a:avLst/>
@@ -2699,6 +2635,7 @@
     <w:lsdException w:name="HTML Sample" w:semiHidden="1" w:unhideWhenUsed="1"/>
     <w:lsdException w:name="HTML Typewriter" w:semiHidden="1" w:unhideWhenUsed="1"/>
     <w:lsdException w:name="HTML Variable" w:semiHidden="1" w:unhideWhenUsed="1"/>
+    <w:lsdException w:name="Normal Table" w:semiHidden="1" w:unhideWhenUsed="1"/>
     <w:lsdException w:name="annotation subject" w:semiHidden="1" w:unhideWhenUsed="1"/>
     <w:lsdException w:name="No List" w:semiHidden="1" w:unhideWhenUsed="1"/>
     <w:lsdException w:name="Outline List 1" w:semiHidden="1" w:unhideWhenUsed="1"/>
@@ -2741,8 +2678,11 @@
     <w:lsdException w:name="Table Contemporary" w:semiHidden="1" w:unhideWhenUsed="1"/>
     <w:lsdException w:name="Table Elegant" w:semiHidden="1" w:unhideWhenUsed="1"/>
     <w:lsdException w:name="Table Professional" w:semiHidden="1" w:unhideWhenUsed="1"/>
+    <w:lsdException w:name="Table Subtle 1" w:semiHidden="1" w:unhideWhenUsed="1"/>
     <w:lsdException w:name="Table Subtle 2" w:semiHidden="1" w:unhideWhenUsed="1"/>
     <w:lsdException w:name="Table Web 1" w:semiHidden="1" w:unhideWhenUsed="1"/>
+    <w:lsdException w:name="Table Web 2" w:semiHidden="1" w:unhideWhenUsed="1"/>
+    <w:lsdException w:name="Table Web 3" w:semiHidden="1" w:unhideWhenUsed="1"/>
     <w:lsdException w:name="Balloon Text" w:semiHidden="1" w:unhideWhenUsed="1"/>
     <w:lsdException w:name="Table Grid" w:uiPriority="39"/>
     <w:lsdException w:name="Table Theme" w:semiHidden="1" w:unhideWhenUsed="1"/>
@@ -3336,7 +3276,7 @@
 </file>
 
 <file path=customXml/itemProps1.xml><?xml version="1.0" encoding="utf-8"?>
-<ds:datastoreItem xmlns:ds="http://schemas.openxmlformats.org/officeDocument/2006/customXml" ds:itemID="{26C7CD3D-D18F-4921-A344-201ACB5EEFA3}">
+<ds:datastoreItem xmlns:ds="http://schemas.openxmlformats.org/officeDocument/2006/customXml" ds:itemID="{21E2F6AB-BCD2-4DE7-B190-5D3696A347B0}">
   <ds:schemaRefs>
     <ds:schemaRef ds:uri="http://schemas.openxmlformats.org/officeDocument/2006/bibliography"/>
   </ds:schemaRefs>

</xml_diff>